<commit_message>
Taller 9 y 10 finalizados
</commit_message>
<xml_diff>
--- a/EvidenciasTaller9/Doc1.docx
+++ b/EvidenciasTaller9/Doc1.docx
@@ -11,8 +11,8 @@
         </w:rPr>
         <w:drawing>
           <wp:inline distT="0" distB="0" distL="0" distR="0" wp14:anchorId="71CAFA12" wp14:editId="55C4BD3B">
-            <wp:extent cx="5612130" cy="3155315"/>
-            <wp:effectExtent l="0" t="0" r="7620" b="6985"/>
+            <wp:extent cx="5612130" cy="2041973"/>
+            <wp:effectExtent l="0" t="0" r="7620" b="0"/>
             <wp:docPr id="1" name="Imagen 1"/>
             <wp:cNvGraphicFramePr>
               <a:graphicFrameLocks xmlns:a="http://schemas.openxmlformats.org/drawingml/2006/main" noChangeAspect="1"/>
@@ -24,20 +24,27 @@
                     <pic:cNvPr id="1" name=""/>
                     <pic:cNvPicPr/>
                   </pic:nvPicPr>
-                  <pic:blipFill>
+                  <pic:blipFill rotWithShape="1">
                     <a:blip r:embed="rId4"/>
-                    <a:stretch>
-                      <a:fillRect/>
-                    </a:stretch>
+                    <a:srcRect b="35284"/>
+                    <a:stretch/>
                   </pic:blipFill>
-                  <pic:spPr>
+                  <pic:spPr bwMode="auto">
                     <a:xfrm>
                       <a:off x="0" y="0"/>
-                      <a:ext cx="5612130" cy="3155315"/>
+                      <a:ext cx="5612130" cy="2041973"/>
                     </a:xfrm>
                     <a:prstGeom prst="rect">
                       <a:avLst/>
                     </a:prstGeom>
+                    <a:ln>
+                      <a:noFill/>
+                    </a:ln>
+                    <a:extLst>
+                      <a:ext uri="{53640926-AAD7-44D8-BBD7-CCE9431645EC}">
+                        <a14:shadowObscured xmlns:a14="http://schemas.microsoft.com/office/drawing/2010/main"/>
+                      </a:ext>
+                    </a:extLst>
                   </pic:spPr>
                 </pic:pic>
               </a:graphicData>
@@ -45,6 +52,8 @@
           </wp:inline>
         </w:drawing>
       </w:r>
+      <w:bookmarkStart w:id="0" w:name="_GoBack"/>
+      <w:bookmarkEnd w:id="0"/>
     </w:p>
     <w:p>
       <w:r>
@@ -221,9 +230,93 @@
       </w:r>
     </w:p>
     <w:p>
-      <w:bookmarkStart w:id="0" w:name="_GoBack"/>
-      <w:bookmarkEnd w:id="0"/>
+      <w:r>
+        <w:rPr>
+          <w:noProof/>
+          <w:lang w:eastAsia="es-CO"/>
+        </w:rPr>
+        <w:drawing>
+          <wp:inline distT="0" distB="0" distL="0" distR="0" wp14:anchorId="3A07DF69" wp14:editId="0CC3189A">
+            <wp:extent cx="5612130" cy="3155315"/>
+            <wp:effectExtent l="0" t="0" r="7620" b="6985"/>
+            <wp:docPr id="6" name="Imagen 6"/>
+            <wp:cNvGraphicFramePr>
+              <a:graphicFrameLocks xmlns:a="http://schemas.openxmlformats.org/drawingml/2006/main" noChangeAspect="1"/>
+            </wp:cNvGraphicFramePr>
+            <a:graphic xmlns:a="http://schemas.openxmlformats.org/drawingml/2006/main">
+              <a:graphicData uri="http://schemas.openxmlformats.org/drawingml/2006/picture">
+                <pic:pic xmlns:pic="http://schemas.openxmlformats.org/drawingml/2006/picture">
+                  <pic:nvPicPr>
+                    <pic:cNvPr id="1" name=""/>
+                    <pic:cNvPicPr/>
+                  </pic:nvPicPr>
+                  <pic:blipFill>
+                    <a:blip r:embed="rId9"/>
+                    <a:stretch>
+                      <a:fillRect/>
+                    </a:stretch>
+                  </pic:blipFill>
+                  <pic:spPr>
+                    <a:xfrm>
+                      <a:off x="0" y="0"/>
+                      <a:ext cx="5612130" cy="3155315"/>
+                    </a:xfrm>
+                    <a:prstGeom prst="rect">
+                      <a:avLst/>
+                    </a:prstGeom>
+                  </pic:spPr>
+                </pic:pic>
+              </a:graphicData>
+            </a:graphic>
+          </wp:inline>
+        </w:drawing>
+      </w:r>
     </w:p>
+    <w:p>
+      <w:r>
+        <w:rPr>
+          <w:noProof/>
+          <w:lang w:eastAsia="es-CO"/>
+        </w:rPr>
+        <w:lastRenderedPageBreak/>
+        <w:drawing>
+          <wp:inline distT="0" distB="0" distL="0" distR="0" wp14:anchorId="704D5572" wp14:editId="321D83AA">
+            <wp:extent cx="5612130" cy="3155315"/>
+            <wp:effectExtent l="0" t="0" r="7620" b="6985"/>
+            <wp:docPr id="7" name="Imagen 7"/>
+            <wp:cNvGraphicFramePr>
+              <a:graphicFrameLocks xmlns:a="http://schemas.openxmlformats.org/drawingml/2006/main" noChangeAspect="1"/>
+            </wp:cNvGraphicFramePr>
+            <a:graphic xmlns:a="http://schemas.openxmlformats.org/drawingml/2006/main">
+              <a:graphicData uri="http://schemas.openxmlformats.org/drawingml/2006/picture">
+                <pic:pic xmlns:pic="http://schemas.openxmlformats.org/drawingml/2006/picture">
+                  <pic:nvPicPr>
+                    <pic:cNvPr id="1" name=""/>
+                    <pic:cNvPicPr/>
+                  </pic:nvPicPr>
+                  <pic:blipFill>
+                    <a:blip r:embed="rId10"/>
+                    <a:stretch>
+                      <a:fillRect/>
+                    </a:stretch>
+                  </pic:blipFill>
+                  <pic:spPr>
+                    <a:xfrm>
+                      <a:off x="0" y="0"/>
+                      <a:ext cx="5612130" cy="3155315"/>
+                    </a:xfrm>
+                    <a:prstGeom prst="rect">
+                      <a:avLst/>
+                    </a:prstGeom>
+                  </pic:spPr>
+                </pic:pic>
+              </a:graphicData>
+            </a:graphic>
+          </wp:inline>
+        </w:drawing>
+      </w:r>
+    </w:p>
+    <w:p/>
     <w:p/>
     <w:p/>
     <w:sectPr>

</xml_diff>